<commit_message>
Achivos del cvs restantes (cada integrante de equipo)
</commit_message>
<xml_diff>
--- a/franco.docx
+++ b/franco.docx
@@ -70,6 +70,15 @@
           <w:lang w:val="es-ES"/>
         </w:rPr>
         <w:t>Franco</w:t>
+      </w:r>
+      <w:r>
+        <w:rPr>
+          <w:rFonts w:ascii="Berlin Sans FB Demi" w:hAnsi="Berlin Sans FB Demi"/>
+          <w:sz w:val="44"/>
+          <w:szCs w:val="44"/>
+          <w:lang w:val="es-ES"/>
+        </w:rPr>
+        <w:t xml:space="preserve"> Galvez</w:t>
       </w:r>
     </w:p>
     <w:p>

</xml_diff>